<commit_message>
final (slight) updates to main program and docs
</commit_message>
<xml_diff>
--- a/wrangle_report.docx
+++ b/wrangle_report.docx
@@ -78,13 +78,7 @@
     </w:p>
     <w:p>
       <w:r>
-        <w:t xml:space="preserve">Load </w:t>
-      </w:r>
-      <w:r>
-        <w:t>twitter_archive_enhanced.csv</w:t>
-      </w:r>
-      <w:r>
-        <w:t xml:space="preserve"> as the main data frame. Merge with the dog breed predictions file by </w:t>
+        <w:t xml:space="preserve">Load twitter_archive_enhanced.csv as the main data frame. Merge with the dog breed predictions file by </w:t>
       </w:r>
       <w:proofErr w:type="spellStart"/>
       <w:r>
@@ -206,13 +200,13 @@
       </w:r>
       <w:proofErr w:type="spellEnd"/>
       <w:r>
-        <w:t xml:space="preserve">: there are 18 entries with various values &gt; 10, remove these rows </w:t>
-      </w:r>
-      <w:r>
-        <w:t>from the main data frame</w:t>
-      </w:r>
-      <w:r>
-        <w:t>.</w:t>
+        <w:t xml:space="preserve">: there are 18 entries with various values </w:t>
+      </w:r>
+      <w:r>
+        <w:t>other than</w:t>
+      </w:r>
+      <w:r>
+        <w:t xml:space="preserve"> 10, remove these rows from the main data frame.</w:t>
       </w:r>
     </w:p>
     <w:p>
@@ -235,7 +229,19 @@
         <w:t>5</w:t>
       </w:r>
       <w:r>
-        <w:t xml:space="preserve"> entries with values &gt; 20, remove these rows.</w:t>
+        <w:t xml:space="preserve"> entries with values &gt; 20, </w:t>
+      </w:r>
+      <w:r>
+        <w:t>while the rest are &lt;= 14. R</w:t>
+      </w:r>
+      <w:r>
+        <w:t xml:space="preserve">emove these </w:t>
+      </w:r>
+      <w:r>
+        <w:t xml:space="preserve">5 </w:t>
+      </w:r>
+      <w:r>
+        <w:t>rows.</w:t>
       </w:r>
     </w:p>
     <w:p>
@@ -273,6 +279,14 @@
     </w:p>
     <w:p>
       <w:pPr>
+        <w:ind w:left="360"/>
+      </w:pPr>
+      <w:r>
+        <w:t>Data frame df is saved to df_1.csv</w:t>
+      </w:r>
+    </w:p>
+    <w:p>
+      <w:pPr>
         <w:pStyle w:val="ListParagraph"/>
         <w:numPr>
           <w:ilvl w:val="0"/>
@@ -340,10 +354,7 @@
         </w:numPr>
       </w:pPr>
       <w:r>
-        <w:t xml:space="preserve">Dog names: a sorted unique values list of dog names show that there are names that seem to be erroneous: </w:t>
-      </w:r>
-      <w:r>
-        <w:t>'</w:t>
+        <w:t>Dog names: a sorted unique values list of dog names show that there are names that seem to be erroneous: '</w:t>
       </w:r>
       <w:proofErr w:type="spellStart"/>
       <w:r>
@@ -351,10 +362,7 @@
       </w:r>
       <w:proofErr w:type="spellEnd"/>
       <w:r>
-        <w:t>', 'all', 'an', 'by', 'getting', 'his', 'incredibly', 'infuriating', 'just', 'light', 'my', 'not',  'officially', 'one', 'quite', 'space', 'such', 'the', 'unacceptable', 'very'</w:t>
-      </w:r>
-      <w:r>
-        <w:t>. Replace these names with ‘None’.</w:t>
+        <w:t>', 'all', 'an', 'by', 'getting', 'his', 'incredibly', 'infuriating', 'just', 'light', 'my', 'not',  'officially', 'one', 'quite', 'space', 'such', 'the', 'unacceptable', 'very'. Replace these names with ‘None’.</w:t>
       </w:r>
     </w:p>
     <w:p>
@@ -379,6 +387,16 @@
     </w:p>
     <w:p>
       <w:pPr>
+        <w:ind w:left="360"/>
+      </w:pPr>
+      <w:r>
+        <w:t>Data frame df is saved to df_2.csv</w:t>
+      </w:r>
+      <w:bookmarkStart w:id="0" w:name="_GoBack"/>
+      <w:bookmarkEnd w:id="0"/>
+    </w:p>
+    <w:p>
+      <w:pPr>
         <w:pStyle w:val="ListParagraph"/>
         <w:numPr>
           <w:ilvl w:val="0"/>
@@ -386,6 +404,7 @@
         </w:numPr>
       </w:pPr>
       <w:r>
+        <w:lastRenderedPageBreak/>
         <w:t xml:space="preserve">P1_dog impact on p1: </w:t>
       </w:r>
       <w:r>
@@ -442,8 +461,6 @@
       <w:r>
         <w:t>Save the final cleaned data frame to tweeter_archive_master.csv.</w:t>
       </w:r>
-      <w:bookmarkStart w:id="0" w:name="_GoBack"/>
-      <w:bookmarkEnd w:id="0"/>
     </w:p>
     <w:sectPr>
       <w:pgSz w:w="12240" w:h="15840"/>

</xml_diff>